<commit_message>
update lab5 with more instructions
</commit_message>
<xml_diff>
--- a/lab5/lab5.docx
+++ b/lab5/lab5.docx
@@ -375,15 +375,19 @@
               <w:suppressAutoHyphens w:val="0"/>
               <w:spacing w:after="30"/>
               <w:rPr>
-                <w:rFonts w:ascii="Helvetica Neue" w:hAnsi="Helvetica Neue" w:cs="Times New Roman"/>
-                <w:color w:val="333333"/>
-                <w:lang w:eastAsia="en-US" w:bidi="ar-SA"/>
-              </w:rPr>
-            </w:pPr>
-            <w:r>
-              <w:rPr>
-                <w:rFonts w:ascii="Helvetica Neue" w:hAnsi="Helvetica Neue" w:cs="Times New Roman"/>
-                <w:color w:val="333333"/>
+                <w:rFonts w:ascii="Times New Roman" w:hAnsi="Times New Roman" w:cs="Times New Roman"/>
+                <w:color w:val="333333"/>
+                <w:sz w:val="28"/>
+                <w:szCs w:val="28"/>
+                <w:lang w:eastAsia="en-US" w:bidi="ar-SA"/>
+              </w:rPr>
+            </w:pPr>
+            <w:r>
+              <w:rPr>
+                <w:rFonts w:ascii="Times New Roman" w:hAnsi="Times New Roman" w:cs="Times New Roman"/>
+                <w:color w:val="333333"/>
+                <w:sz w:val="28"/>
+                <w:szCs w:val="28"/>
                 <w:lang w:eastAsia="en-US" w:bidi="ar-SA"/>
               </w:rPr>
               <w:t>After you finish Lab2 and Lab3, you should have basic understanding of the DPDK, which means you can easily answer these questions:</w:t>
@@ -401,17 +405,21 @@
               <w:spacing w:before="100" w:beforeAutospacing="1" w:after="100" w:afterAutospacing="1" w:line="300" w:lineRule="atLeast"/>
               <w:ind w:left="450"/>
               <w:rPr>
-                <w:rFonts w:ascii="Helvetica Neue" w:eastAsia="Times New Roman" w:hAnsi="Helvetica Neue" w:cs="Times New Roman"/>
-                <w:color w:val="333333"/>
-                <w:lang w:eastAsia="en-US" w:bidi="ar-SA"/>
-              </w:rPr>
-            </w:pPr>
-            <w:r>
-              <w:rPr>
-                <w:rFonts w:ascii="Helvetica Neue" w:eastAsia="Times New Roman" w:hAnsi="Helvetica Neue" w:cs="Times New Roman"/>
+                <w:rFonts w:ascii="Times New Roman" w:eastAsia="Times New Roman" w:hAnsi="Times New Roman" w:cs="Times New Roman"/>
+                <w:color w:val="333333"/>
+                <w:sz w:val="28"/>
+                <w:szCs w:val="28"/>
+                <w:lang w:eastAsia="en-US" w:bidi="ar-SA"/>
+              </w:rPr>
+            </w:pPr>
+            <w:r>
+              <w:rPr>
+                <w:rFonts w:ascii="Times New Roman" w:eastAsia="Times New Roman" w:hAnsi="Times New Roman" w:cs="Times New Roman"/>
                 <w:b/>
                 <w:bCs/>
                 <w:color w:val="333333"/>
+                <w:sz w:val="28"/>
+                <w:szCs w:val="28"/>
                 <w:lang w:eastAsia="en-US" w:bidi="ar-SA"/>
               </w:rPr>
               <w:t>Which API is used to setup EAL?</w:t>
@@ -429,17 +437,21 @@
               <w:spacing w:before="100" w:beforeAutospacing="1" w:after="100" w:afterAutospacing="1" w:line="300" w:lineRule="atLeast"/>
               <w:ind w:left="450"/>
               <w:rPr>
-                <w:rFonts w:ascii="Helvetica Neue" w:eastAsia="Times New Roman" w:hAnsi="Helvetica Neue" w:cs="Times New Roman"/>
-                <w:color w:val="333333"/>
-                <w:lang w:eastAsia="en-US" w:bidi="ar-SA"/>
-              </w:rPr>
-            </w:pPr>
-            <w:r>
-              <w:rPr>
-                <w:rFonts w:ascii="Helvetica Neue" w:eastAsia="Times New Roman" w:hAnsi="Helvetica Neue" w:cs="Times New Roman"/>
+                <w:rFonts w:ascii="Times New Roman" w:eastAsia="Times New Roman" w:hAnsi="Times New Roman" w:cs="Times New Roman"/>
+                <w:color w:val="333333"/>
+                <w:sz w:val="28"/>
+                <w:szCs w:val="28"/>
+                <w:lang w:eastAsia="en-US" w:bidi="ar-SA"/>
+              </w:rPr>
+            </w:pPr>
+            <w:r>
+              <w:rPr>
+                <w:rFonts w:ascii="Times New Roman" w:eastAsia="Times New Roman" w:hAnsi="Times New Roman" w:cs="Times New Roman"/>
                 <w:b/>
                 <w:bCs/>
                 <w:color w:val="333333"/>
+                <w:sz w:val="28"/>
+                <w:szCs w:val="28"/>
                 <w:lang w:eastAsia="en-US" w:bidi="ar-SA"/>
               </w:rPr>
               <w:t>Which API is used to configure the device (hardware port), and specify the number of RX queues and TX queues etc?</w:t>
@@ -457,37 +469,45 @@
               <w:spacing w:before="100" w:beforeAutospacing="1" w:after="100" w:afterAutospacing="1" w:line="300" w:lineRule="atLeast"/>
               <w:ind w:left="450"/>
               <w:rPr>
-                <w:rFonts w:ascii="Helvetica Neue" w:eastAsia="Times New Roman" w:hAnsi="Helvetica Neue" w:cs="Times New Roman"/>
-                <w:color w:val="333333"/>
-                <w:lang w:eastAsia="en-US" w:bidi="ar-SA"/>
-              </w:rPr>
-            </w:pPr>
-            <w:r>
-              <w:rPr>
-                <w:rFonts w:ascii="Helvetica Neue" w:eastAsia="Times New Roman" w:hAnsi="Helvetica Neue" w:cs="Times New Roman"/>
+                <w:rFonts w:ascii="Times New Roman" w:eastAsia="Times New Roman" w:hAnsi="Times New Roman" w:cs="Times New Roman"/>
+                <w:color w:val="333333"/>
+                <w:sz w:val="28"/>
+                <w:szCs w:val="28"/>
+                <w:lang w:eastAsia="en-US" w:bidi="ar-SA"/>
+              </w:rPr>
+            </w:pPr>
+            <w:r>
+              <w:rPr>
+                <w:rFonts w:ascii="Times New Roman" w:eastAsia="Times New Roman" w:hAnsi="Times New Roman" w:cs="Times New Roman"/>
                 <w:b/>
                 <w:bCs/>
                 <w:color w:val="333333"/>
+                <w:sz w:val="28"/>
+                <w:szCs w:val="28"/>
                 <w:lang w:eastAsia="en-US" w:bidi="ar-SA"/>
               </w:rPr>
               <w:t>Which API is used to setup RX queue, and in order to setup RX queue</w:t>
             </w:r>
             <w:r>
               <w:rPr>
-                <w:rFonts w:ascii="Helvetica Neue" w:eastAsia="Times New Roman" w:hAnsi="Helvetica Neue" w:cs="Times New Roman"/>
+                <w:rFonts w:ascii="Times New Roman" w:eastAsia="Times New Roman" w:hAnsi="Times New Roman" w:cs="Times New Roman"/>
                 <w:b/>
                 <w:bCs/>
                 <w:color w:val="333333"/>
+                <w:sz w:val="28"/>
+                <w:szCs w:val="28"/>
                 <w:lang w:eastAsia="en-US" w:bidi="ar-SA"/>
               </w:rPr>
               <w:t>,</w:t>
             </w:r>
             <w:r>
               <w:rPr>
-                <w:rFonts w:ascii="Helvetica Neue" w:eastAsia="Times New Roman" w:hAnsi="Helvetica Neue" w:cs="Times New Roman"/>
+                <w:rFonts w:ascii="Times New Roman" w:eastAsia="Times New Roman" w:hAnsi="Times New Roman" w:cs="Times New Roman"/>
                 <w:b/>
                 <w:bCs/>
                 <w:color w:val="333333"/>
+                <w:sz w:val="28"/>
+                <w:szCs w:val="28"/>
                 <w:lang w:eastAsia="en-US" w:bidi="ar-SA"/>
               </w:rPr>
               <w:t xml:space="preserve"> which API is used to setup memory pool?</w:t>
@@ -505,17 +525,21 @@
               <w:spacing w:before="100" w:beforeAutospacing="1" w:after="100" w:afterAutospacing="1" w:line="300" w:lineRule="atLeast"/>
               <w:ind w:left="450"/>
               <w:rPr>
-                <w:rFonts w:ascii="Helvetica Neue" w:eastAsia="Times New Roman" w:hAnsi="Helvetica Neue" w:cs="Times New Roman"/>
-                <w:color w:val="333333"/>
-                <w:lang w:eastAsia="en-US" w:bidi="ar-SA"/>
-              </w:rPr>
-            </w:pPr>
-            <w:r>
-              <w:rPr>
-                <w:rFonts w:ascii="Helvetica Neue" w:eastAsia="Times New Roman" w:hAnsi="Helvetica Neue" w:cs="Times New Roman"/>
+                <w:rFonts w:ascii="Times New Roman" w:eastAsia="Times New Roman" w:hAnsi="Times New Roman" w:cs="Times New Roman"/>
+                <w:color w:val="333333"/>
+                <w:sz w:val="28"/>
+                <w:szCs w:val="28"/>
+                <w:lang w:eastAsia="en-US" w:bidi="ar-SA"/>
+              </w:rPr>
+            </w:pPr>
+            <w:r>
+              <w:rPr>
+                <w:rFonts w:ascii="Times New Roman" w:eastAsia="Times New Roman" w:hAnsi="Times New Roman" w:cs="Times New Roman"/>
                 <w:b/>
                 <w:bCs/>
                 <w:color w:val="333333"/>
+                <w:sz w:val="28"/>
+                <w:szCs w:val="28"/>
                 <w:lang w:eastAsia="en-US" w:bidi="ar-SA"/>
               </w:rPr>
               <w:t>Which API is used to setup TX queue?</w:t>
@@ -533,17 +557,21 @@
               <w:spacing w:before="100" w:beforeAutospacing="1" w:after="100" w:afterAutospacing="1" w:line="300" w:lineRule="atLeast"/>
               <w:ind w:left="450"/>
               <w:rPr>
-                <w:rFonts w:ascii="Helvetica Neue" w:eastAsia="Times New Roman" w:hAnsi="Helvetica Neue" w:cs="Times New Roman"/>
-                <w:color w:val="333333"/>
-                <w:lang w:eastAsia="en-US" w:bidi="ar-SA"/>
-              </w:rPr>
-            </w:pPr>
-            <w:r>
-              <w:rPr>
-                <w:rFonts w:ascii="Helvetica Neue" w:eastAsia="Times New Roman" w:hAnsi="Helvetica Neue" w:cs="Times New Roman"/>
+                <w:rFonts w:ascii="Times New Roman" w:eastAsia="Times New Roman" w:hAnsi="Times New Roman" w:cs="Times New Roman"/>
+                <w:color w:val="333333"/>
+                <w:sz w:val="28"/>
+                <w:szCs w:val="28"/>
+                <w:lang w:eastAsia="en-US" w:bidi="ar-SA"/>
+              </w:rPr>
+            </w:pPr>
+            <w:r>
+              <w:rPr>
+                <w:rFonts w:ascii="Times New Roman" w:eastAsia="Times New Roman" w:hAnsi="Times New Roman" w:cs="Times New Roman"/>
                 <w:b/>
                 <w:bCs/>
                 <w:color w:val="333333"/>
+                <w:sz w:val="28"/>
+                <w:szCs w:val="28"/>
                 <w:lang w:eastAsia="en-US" w:bidi="ar-SA"/>
               </w:rPr>
               <w:t>Which API is used to enable the promiscuous mode?</w:t>
@@ -561,17 +589,21 @@
               <w:spacing w:before="100" w:beforeAutospacing="1" w:after="100" w:afterAutospacing="1" w:line="300" w:lineRule="atLeast"/>
               <w:ind w:left="450"/>
               <w:rPr>
-                <w:rFonts w:ascii="Helvetica Neue" w:eastAsia="Times New Roman" w:hAnsi="Helvetica Neue" w:cs="Times New Roman"/>
-                <w:color w:val="333333"/>
-                <w:lang w:eastAsia="en-US" w:bidi="ar-SA"/>
-              </w:rPr>
-            </w:pPr>
-            <w:r>
-              <w:rPr>
-                <w:rFonts w:ascii="Helvetica Neue" w:eastAsia="Times New Roman" w:hAnsi="Helvetica Neue" w:cs="Times New Roman"/>
+                <w:rFonts w:ascii="Times New Roman" w:eastAsia="Times New Roman" w:hAnsi="Times New Roman" w:cs="Times New Roman"/>
+                <w:color w:val="333333"/>
+                <w:sz w:val="28"/>
+                <w:szCs w:val="28"/>
+                <w:lang w:eastAsia="en-US" w:bidi="ar-SA"/>
+              </w:rPr>
+            </w:pPr>
+            <w:r>
+              <w:rPr>
+                <w:rFonts w:ascii="Times New Roman" w:eastAsia="Times New Roman" w:hAnsi="Times New Roman" w:cs="Times New Roman"/>
                 <w:b/>
                 <w:bCs/>
                 <w:color w:val="333333"/>
+                <w:sz w:val="28"/>
+                <w:szCs w:val="28"/>
                 <w:lang w:eastAsia="en-US" w:bidi="ar-SA"/>
               </w:rPr>
               <w:t>Which API is used to start the link?</w:t>
@@ -589,21 +621,27 @@
               <w:spacing w:before="100" w:beforeAutospacing="1" w:after="100" w:afterAutospacing="1" w:line="300" w:lineRule="atLeast"/>
               <w:ind w:left="450"/>
               <w:rPr>
-                <w:rFonts w:ascii="Helvetica Neue" w:eastAsia="Times New Roman" w:hAnsi="Helvetica Neue" w:cs="Times New Roman"/>
-                <w:color w:val="333333"/>
-                <w:lang w:eastAsia="en-US" w:bidi="ar-SA"/>
-              </w:rPr>
-            </w:pPr>
-            <w:r>
-              <w:rPr>
-                <w:rFonts w:ascii="Helvetica Neue" w:eastAsia="Times New Roman" w:hAnsi="Helvetica Neue" w:cs="Times New Roman"/>
+                <w:rFonts w:ascii="Times New Roman" w:eastAsia="Times New Roman" w:hAnsi="Times New Roman" w:cs="Times New Roman"/>
+                <w:color w:val="333333"/>
+                <w:sz w:val="28"/>
+                <w:szCs w:val="28"/>
+                <w:lang w:eastAsia="en-US" w:bidi="ar-SA"/>
+              </w:rPr>
+            </w:pPr>
+            <w:r>
+              <w:rPr>
+                <w:rFonts w:ascii="Times New Roman" w:eastAsia="Times New Roman" w:hAnsi="Times New Roman" w:cs="Times New Roman"/>
                 <w:b/>
                 <w:bCs/>
                 <w:color w:val="333333"/>
-                <w:lang w:eastAsia="en-US" w:bidi="ar-SA"/>
-              </w:rPr>
-              <w:t>Which API is used to receive the packets from the device?</w:t>
-            </w:r>
+                <w:sz w:val="28"/>
+                <w:szCs w:val="28"/>
+                <w:lang w:eastAsia="en-US" w:bidi="ar-SA"/>
+              </w:rPr>
+              <w:t>Which API is used to launch the user-defined application for each enabled core?</w:t>
+            </w:r>
+            <w:bookmarkStart w:id="0" w:name="_GoBack"/>
+            <w:bookmarkEnd w:id="0"/>
           </w:p>
           <w:p>
             <w:pPr>
@@ -617,19 +655,56 @@
               <w:spacing w:before="100" w:beforeAutospacing="1" w:after="100" w:afterAutospacing="1" w:line="300" w:lineRule="atLeast"/>
               <w:ind w:left="450"/>
               <w:rPr>
-                <w:rFonts w:ascii="Helvetica Neue" w:eastAsia="Times New Roman" w:hAnsi="Helvetica Neue" w:cs="Times New Roman"/>
-                <w:color w:val="333333"/>
-                <w:lang w:eastAsia="en-US" w:bidi="ar-SA"/>
-              </w:rPr>
-            </w:pPr>
-            <w:r>
-              <w:rPr>
-                <w:rFonts w:ascii="Helvetica Neue" w:eastAsia="Times New Roman" w:hAnsi="Helvetica Neue" w:cs="Times New Roman"/>
+                <w:rFonts w:ascii="Times New Roman" w:eastAsia="Times New Roman" w:hAnsi="Times New Roman" w:cs="Times New Roman"/>
+                <w:color w:val="333333"/>
+                <w:sz w:val="28"/>
+                <w:szCs w:val="28"/>
+                <w:lang w:eastAsia="en-US" w:bidi="ar-SA"/>
+              </w:rPr>
+            </w:pPr>
+            <w:r>
+              <w:rPr>
+                <w:rFonts w:ascii="Times New Roman" w:eastAsia="Times New Roman" w:hAnsi="Times New Roman" w:cs="Times New Roman"/>
                 <w:b/>
                 <w:bCs/>
                 <w:color w:val="333333"/>
-                <w:lang w:eastAsia="en-US" w:bidi="ar-SA"/>
-              </w:rPr>
+                <w:sz w:val="28"/>
+                <w:szCs w:val="28"/>
+                <w:lang w:eastAsia="en-US" w:bidi="ar-SA"/>
+              </w:rPr>
+              <w:t>Which API is used to receive the packets from the device?</w:t>
+            </w:r>
+          </w:p>
+          <w:p>
+            <w:pPr>
+              <w:widowControl/>
+              <w:numPr>
+                <w:ilvl w:val="0"/>
+                <w:numId w:val="1"/>
+              </w:numPr>
+              <w:shd w:val="clear" w:color="auto" w:fill="FFFFFF"/>
+              <w:suppressAutoHyphens w:val="0"/>
+              <w:spacing w:before="100" w:beforeAutospacing="1" w:after="100" w:afterAutospacing="1" w:line="300" w:lineRule="atLeast"/>
+              <w:ind w:left="450"/>
+              <w:rPr>
+                <w:rFonts w:ascii="Times New Roman" w:eastAsia="Times New Roman" w:hAnsi="Times New Roman" w:cs="Times New Roman"/>
+                <w:color w:val="333333"/>
+                <w:sz w:val="28"/>
+                <w:szCs w:val="28"/>
+                <w:lang w:eastAsia="en-US" w:bidi="ar-SA"/>
+              </w:rPr>
+            </w:pPr>
+            <w:r>
+              <w:rPr>
+                <w:rFonts w:ascii="Times New Roman" w:eastAsia="Times New Roman" w:hAnsi="Times New Roman" w:cs="Times New Roman"/>
+                <w:b/>
+                <w:bCs/>
+                <w:color w:val="333333"/>
+                <w:sz w:val="28"/>
+                <w:szCs w:val="28"/>
+                <w:lang w:eastAsia="en-US" w:bidi="ar-SA"/>
+              </w:rPr>
+              <w:lastRenderedPageBreak/>
               <w:t>Which API is used to send the packets out to the device?</w:t>
             </w:r>
           </w:p>
@@ -640,15 +715,19 @@
               <w:suppressAutoHyphens w:val="0"/>
               <w:spacing w:after="30"/>
               <w:rPr>
-                <w:rFonts w:ascii="Helvetica Neue" w:hAnsi="Helvetica Neue" w:cs="Times New Roman"/>
-                <w:color w:val="333333"/>
-                <w:lang w:eastAsia="en-US" w:bidi="ar-SA"/>
-              </w:rPr>
-            </w:pPr>
-            <w:r>
-              <w:rPr>
-                <w:rFonts w:ascii="Helvetica Neue" w:hAnsi="Helvetica Neue" w:cs="Times New Roman"/>
-                <w:color w:val="333333"/>
+                <w:rFonts w:ascii="Times New Roman" w:hAnsi="Times New Roman" w:cs="Times New Roman"/>
+                <w:color w:val="333333"/>
+                <w:sz w:val="28"/>
+                <w:szCs w:val="28"/>
+                <w:lang w:eastAsia="en-US" w:bidi="ar-SA"/>
+              </w:rPr>
+            </w:pPr>
+            <w:r>
+              <w:rPr>
+                <w:rFonts w:ascii="Times New Roman" w:hAnsi="Times New Roman" w:cs="Times New Roman"/>
+                <w:color w:val="333333"/>
+                <w:sz w:val="28"/>
+                <w:szCs w:val="28"/>
                 <w:lang w:eastAsia="en-US" w:bidi="ar-SA"/>
               </w:rPr>
               <w:t>These questions can help you understand the Big-Picture of any DPDK application.</w:t>
@@ -661,15 +740,19 @@
               <w:suppressAutoHyphens w:val="0"/>
               <w:spacing w:after="30"/>
               <w:rPr>
-                <w:rFonts w:ascii="Helvetica Neue" w:hAnsi="Helvetica Neue" w:cs="Times New Roman"/>
-                <w:color w:val="333333"/>
-                <w:lang w:eastAsia="en-US" w:bidi="ar-SA"/>
-              </w:rPr>
-            </w:pPr>
-            <w:r>
-              <w:rPr>
-                <w:rFonts w:ascii="Helvetica Neue" w:hAnsi="Helvetica Neue" w:cs="Times New Roman"/>
-                <w:color w:val="333333"/>
+                <w:rFonts w:ascii="Times New Roman" w:hAnsi="Times New Roman" w:cs="Times New Roman"/>
+                <w:color w:val="333333"/>
+                <w:sz w:val="28"/>
+                <w:szCs w:val="28"/>
+                <w:lang w:eastAsia="en-US" w:bidi="ar-SA"/>
+              </w:rPr>
+            </w:pPr>
+            <w:r>
+              <w:rPr>
+                <w:rFonts w:ascii="Times New Roman" w:hAnsi="Times New Roman" w:cs="Times New Roman"/>
+                <w:color w:val="333333"/>
+                <w:sz w:val="28"/>
+                <w:szCs w:val="28"/>
                 <w:lang w:eastAsia="en-US" w:bidi="ar-SA"/>
               </w:rPr>
               <w:t> </w:t>
@@ -682,106 +765,839 @@
               <w:suppressAutoHyphens w:val="0"/>
               <w:spacing w:after="30"/>
               <w:rPr>
-                <w:rFonts w:ascii="Helvetica Neue" w:hAnsi="Helvetica Neue" w:cs="Times New Roman"/>
-                <w:color w:val="333333"/>
-                <w:lang w:eastAsia="en-US" w:bidi="ar-SA"/>
-              </w:rPr>
-            </w:pPr>
-            <w:r>
-              <w:rPr>
-                <w:rFonts w:ascii="Helvetica Neue" w:hAnsi="Helvetica Neue" w:cs="Times New Roman"/>
-                <w:color w:val="333333"/>
+                <w:rFonts w:ascii="Times New Roman" w:hAnsi="Times New Roman" w:cs="Times New Roman"/>
+                <w:color w:val="333333"/>
+                <w:sz w:val="28"/>
+                <w:szCs w:val="28"/>
+                <w:lang w:eastAsia="en-US" w:bidi="ar-SA"/>
+              </w:rPr>
+            </w:pPr>
+            <w:r>
+              <w:rPr>
+                <w:rFonts w:ascii="Times New Roman" w:hAnsi="Times New Roman" w:cs="Times New Roman"/>
+                <w:color w:val="333333"/>
+                <w:sz w:val="28"/>
+                <w:szCs w:val="28"/>
+                <w:lang w:eastAsia="en-US" w:bidi="ar-SA"/>
+              </w:rPr>
+              <w:t>The final goal of Lab5 is to enable and use multiple RX queues to receive the packets. You need to use "-c" EAL option to enable multiple cores in your program, and then you need to control each lcore to work on its own RX queue.</w:t>
+            </w:r>
+          </w:p>
+          <w:p>
+            <w:pPr>
+              <w:widowControl/>
+              <w:shd w:val="clear" w:color="auto" w:fill="FFFFFF"/>
+              <w:suppressAutoHyphens w:val="0"/>
+              <w:spacing w:after="30"/>
+              <w:rPr>
+                <w:rFonts w:ascii="Times New Roman" w:hAnsi="Times New Roman" w:cs="Times New Roman"/>
+                <w:color w:val="333333"/>
+                <w:sz w:val="28"/>
+                <w:szCs w:val="28"/>
+                <w:lang w:eastAsia="en-US" w:bidi="ar-SA"/>
+              </w:rPr>
+            </w:pPr>
+            <w:r>
+              <w:rPr>
+                <w:rFonts w:ascii="Times New Roman" w:hAnsi="Times New Roman" w:cs="Times New Roman"/>
+                <w:color w:val="333333"/>
+                <w:sz w:val="28"/>
+                <w:szCs w:val="28"/>
+                <w:lang w:eastAsia="en-US" w:bidi="ar-SA"/>
+              </w:rPr>
+              <w:t> </w:t>
+            </w:r>
+          </w:p>
+          <w:p>
+            <w:pPr>
+              <w:widowControl/>
+              <w:shd w:val="clear" w:color="auto" w:fill="FFFFFF"/>
+              <w:suppressAutoHyphens w:val="0"/>
+              <w:spacing w:after="30"/>
+              <w:rPr>
+                <w:rFonts w:ascii="Times New Roman" w:hAnsi="Times New Roman" w:cs="Times New Roman"/>
+                <w:color w:val="333333"/>
+                <w:sz w:val="28"/>
+                <w:szCs w:val="28"/>
+                <w:lang w:eastAsia="en-US" w:bidi="ar-SA"/>
+              </w:rPr>
+            </w:pPr>
+            <w:r>
+              <w:rPr>
+                <w:rFonts w:ascii="Times New Roman" w:hAnsi="Times New Roman" w:cs="Times New Roman"/>
+                <w:color w:val="333333"/>
+                <w:sz w:val="28"/>
+                <w:szCs w:val="28"/>
+                <w:lang w:eastAsia="en-US" w:bidi="ar-SA"/>
+              </w:rPr>
+              <w:t>First, you need to read the l3fwd example source code and try to answer the above questions again, so in this way, you can easily find out the Big-Picture of the l3fwd example. Once you figure out the Big-Picture, please then focus on the codes used to setup of the RX queues, since this is the main task in lab5. Please find out the differences on how to setup the RX queues between the RX code(Lab2) and l3fwd example, and apply the changes accordingly to the RX code (Lab2), so in this way your modified code can support multiple RX queues.  </w:t>
+            </w:r>
+          </w:p>
+          <w:p>
+            <w:pPr>
+              <w:widowControl/>
+              <w:shd w:val="clear" w:color="auto" w:fill="FFFFFF"/>
+              <w:suppressAutoHyphens w:val="0"/>
+              <w:spacing w:after="30"/>
+              <w:rPr>
+                <w:rFonts w:ascii="Times New Roman" w:hAnsi="Times New Roman" w:cs="Times New Roman"/>
+                <w:color w:val="333333"/>
+                <w:sz w:val="28"/>
+                <w:szCs w:val="28"/>
+                <w:lang w:eastAsia="en-US" w:bidi="ar-SA"/>
+              </w:rPr>
+            </w:pPr>
+            <w:r>
+              <w:rPr>
+                <w:rFonts w:ascii="Times New Roman" w:hAnsi="Times New Roman" w:cs="Times New Roman"/>
+                <w:color w:val="333333"/>
+                <w:sz w:val="28"/>
+                <w:szCs w:val="28"/>
+                <w:lang w:eastAsia="en-US" w:bidi="ar-SA"/>
+              </w:rPr>
+              <w:t> </w:t>
+            </w:r>
+          </w:p>
+          <w:p>
+            <w:pPr>
+              <w:widowControl/>
+              <w:shd w:val="clear" w:color="auto" w:fill="FFFFFF"/>
+              <w:suppressAutoHyphens w:val="0"/>
+              <w:spacing w:after="30"/>
+              <w:rPr>
+                <w:rFonts w:ascii="Times New Roman" w:hAnsi="Times New Roman" w:cs="Times New Roman"/>
+                <w:color w:val="333333"/>
+                <w:sz w:val="28"/>
+                <w:szCs w:val="28"/>
+                <w:lang w:eastAsia="en-US" w:bidi="ar-SA"/>
+              </w:rPr>
+            </w:pPr>
+            <w:r>
+              <w:rPr>
+                <w:rFonts w:ascii="Times New Roman" w:hAnsi="Times New Roman" w:cs="Times New Roman"/>
+                <w:color w:val="333333"/>
+                <w:sz w:val="28"/>
+                <w:szCs w:val="28"/>
+                <w:lang w:eastAsia="en-US" w:bidi="ar-SA"/>
+              </w:rPr>
+              <w:t>Second, the developer of the l3fwd example has not yet fully finished the RSS part, so you probably can only see the received packets in only one lcore. Then your next task is going to read and learn the init.c of the example ip-pipeline. You are going to mainly learn how to correctly use "rte_eth_dev_rss_reta_update()" to modify the redirection table.</w:t>
+            </w:r>
+          </w:p>
+          <w:p>
+            <w:pPr>
+              <w:widowControl/>
+              <w:shd w:val="clear" w:color="auto" w:fill="FFFFFF"/>
+              <w:suppressAutoHyphens w:val="0"/>
+              <w:spacing w:after="30"/>
+              <w:rPr>
+                <w:rFonts w:ascii="Times New Roman" w:hAnsi="Times New Roman" w:cs="Times New Roman"/>
+                <w:color w:val="333333"/>
+                <w:sz w:val="28"/>
+                <w:szCs w:val="28"/>
+                <w:lang w:eastAsia="en-US" w:bidi="ar-SA"/>
+              </w:rPr>
+            </w:pPr>
+          </w:p>
+          <w:p>
+            <w:pPr>
+              <w:widowControl/>
+              <w:shd w:val="clear" w:color="auto" w:fill="FFFFFF"/>
+              <w:suppressAutoHyphens w:val="0"/>
+              <w:spacing w:after="30"/>
+              <w:rPr>
+                <w:rFonts w:ascii="Times New Roman" w:hAnsi="Times New Roman" w:cs="Times New Roman"/>
+                <w:color w:val="333333"/>
+                <w:sz w:val="28"/>
+                <w:szCs w:val="28"/>
+                <w:lang w:eastAsia="en-US" w:bidi="ar-SA"/>
+              </w:rPr>
+            </w:pPr>
+            <w:r>
+              <w:rPr>
+                <w:rFonts w:ascii="Times New Roman" w:hAnsi="Times New Roman" w:cs="Times New Roman"/>
+                <w:color w:val="333333"/>
+                <w:sz w:val="28"/>
+                <w:szCs w:val="28"/>
+                <w:lang w:eastAsia="en-US" w:bidi="ar-SA"/>
+              </w:rPr>
+              <w:t>In general, you need to follow the steps in the below to enable multiple RX queues.</w:t>
+            </w:r>
+          </w:p>
+          <w:p>
+            <w:pPr>
+              <w:widowControl/>
+              <w:shd w:val="clear" w:color="auto" w:fill="FFFFFF"/>
+              <w:suppressAutoHyphens w:val="0"/>
+              <w:spacing w:after="30"/>
+              <w:rPr>
+                <w:rFonts w:ascii="Times New Roman" w:hAnsi="Times New Roman" w:cs="Times New Roman"/>
+                <w:color w:val="333333"/>
+                <w:sz w:val="28"/>
+                <w:szCs w:val="28"/>
+                <w:lang w:eastAsia="en-US" w:bidi="ar-SA"/>
+              </w:rPr>
+            </w:pPr>
+            <w:r>
+              <w:rPr>
+                <w:rFonts w:ascii="Times New Roman" w:hAnsi="Times New Roman" w:cs="Times New Roman"/>
+                <w:color w:val="333333"/>
+                <w:sz w:val="28"/>
+                <w:szCs w:val="28"/>
+                <w:lang w:eastAsia="en-US" w:bidi="ar-SA"/>
+              </w:rPr>
+              <w:t>1. Change the configuration for the PORT</w:t>
+            </w:r>
+          </w:p>
+          <w:p>
+            <w:pPr>
+              <w:widowControl/>
+              <w:shd w:val="clear" w:color="auto" w:fill="FFFFFF"/>
+              <w:suppressAutoHyphens w:val="0"/>
+              <w:rPr>
+                <w:rFonts w:ascii="Times New Roman" w:eastAsia="Times New Roman" w:hAnsi="Times New Roman" w:cs="Times New Roman"/>
+                <w:color w:val="000000"/>
+                <w:sz w:val="28"/>
+                <w:szCs w:val="28"/>
+                <w:lang w:eastAsia="en-US" w:bidi="ar-SA"/>
+              </w:rPr>
+            </w:pPr>
+            <w:r>
+              <w:rPr>
+                <w:rFonts w:ascii="Times New Roman" w:eastAsia="Times New Roman" w:hAnsi="Times New Roman" w:cs="Times New Roman"/>
+                <w:color w:val="000000"/>
+                <w:sz w:val="28"/>
+                <w:szCs w:val="28"/>
+                <w:lang w:eastAsia="en-US" w:bidi="ar-SA"/>
+              </w:rPr>
+              <w:t>struct rte_eth_conf conf;</w:t>
+            </w:r>
+          </w:p>
+          <w:p>
+            <w:pPr>
+              <w:widowControl/>
+              <w:shd w:val="clear" w:color="auto" w:fill="FFFFFF"/>
+              <w:suppressAutoHyphens w:val="0"/>
+              <w:rPr>
+                <w:rFonts w:ascii="Times New Roman" w:eastAsia="Times New Roman" w:hAnsi="Times New Roman" w:cs="Times New Roman"/>
+                <w:color w:val="000000"/>
+                <w:sz w:val="28"/>
+                <w:szCs w:val="28"/>
+                <w:lang w:eastAsia="en-US" w:bidi="ar-SA"/>
+              </w:rPr>
+            </w:pPr>
+            <w:r>
+              <w:rPr>
+                <w:rFonts w:ascii="Times New Roman" w:eastAsia="Times New Roman" w:hAnsi="Times New Roman" w:cs="Times New Roman"/>
+                <w:color w:val="000000"/>
+                <w:sz w:val="28"/>
+                <w:szCs w:val="28"/>
+                <w:lang w:eastAsia="en-US" w:bidi="ar-SA"/>
+              </w:rPr>
+              <w:t xml:space="preserve">conf.rxmode={ </w:t>
+            </w:r>
+          </w:p>
+          <w:p>
+            <w:pPr>
+              <w:widowControl/>
+              <w:shd w:val="clear" w:color="auto" w:fill="FFFFFF"/>
+              <w:suppressAutoHyphens w:val="0"/>
+              <w:rPr>
+                <w:rFonts w:ascii="Times New Roman" w:eastAsia="Times New Roman" w:hAnsi="Times New Roman" w:cs="Times New Roman"/>
+                <w:color w:val="000000"/>
+                <w:sz w:val="28"/>
+                <w:szCs w:val="28"/>
+                <w:lang w:eastAsia="en-US" w:bidi="ar-SA"/>
+              </w:rPr>
+            </w:pPr>
+            <w:r>
+              <w:rPr>
+                <w:rFonts w:ascii="Times New Roman" w:eastAsia="Times New Roman" w:hAnsi="Times New Roman" w:cs="Times New Roman"/>
+                <w:color w:val="000000"/>
+                <w:sz w:val="28"/>
+                <w:szCs w:val="28"/>
+                <w:lang w:eastAsia="en-US" w:bidi="ar-SA"/>
+              </w:rPr>
+              <w:t xml:space="preserve">                          .mq_mode = ETH_MQ_RX_RSS,</w:t>
+            </w:r>
+          </w:p>
+          <w:p>
+            <w:pPr>
+              <w:widowControl/>
+              <w:shd w:val="clear" w:color="auto" w:fill="FFFFFF"/>
+              <w:suppressAutoHyphens w:val="0"/>
+              <w:rPr>
+                <w:rFonts w:ascii="Times New Roman" w:eastAsia="Times New Roman" w:hAnsi="Times New Roman" w:cs="Times New Roman"/>
+                <w:color w:val="000000"/>
+                <w:sz w:val="28"/>
+                <w:szCs w:val="28"/>
+                <w:lang w:eastAsia="en-US" w:bidi="ar-SA"/>
+              </w:rPr>
+            </w:pPr>
+            <w:r>
+              <w:rPr>
+                <w:rFonts w:ascii="Times New Roman" w:eastAsia="Times New Roman" w:hAnsi="Times New Roman" w:cs="Times New Roman"/>
+                <w:color w:val="000000"/>
+                <w:sz w:val="28"/>
+                <w:szCs w:val="28"/>
+                <w:lang w:eastAsia="en-US" w:bidi="ar-SA"/>
+              </w:rPr>
+              <w:t xml:space="preserve">                          </w:t>
+            </w:r>
+          </w:p>
+          <w:p>
+            <w:pPr>
+              <w:widowControl/>
+              <w:shd w:val="clear" w:color="auto" w:fill="FFFFFF"/>
+              <w:suppressAutoHyphens w:val="0"/>
+              <w:rPr>
+                <w:rFonts w:ascii="Times New Roman" w:eastAsia="Times New Roman" w:hAnsi="Times New Roman" w:cs="Times New Roman"/>
+                <w:color w:val="000000"/>
+                <w:sz w:val="28"/>
+                <w:szCs w:val="28"/>
+                <w:lang w:eastAsia="en-US" w:bidi="ar-SA"/>
+              </w:rPr>
+            </w:pPr>
+            <w:r>
+              <w:rPr>
+                <w:rFonts w:ascii="Times New Roman" w:eastAsia="Times New Roman" w:hAnsi="Times New Roman" w:cs="Times New Roman"/>
+                <w:color w:val="000000"/>
+                <w:sz w:val="28"/>
+                <w:szCs w:val="28"/>
+                <w:lang w:eastAsia="en-US" w:bidi="ar-SA"/>
+              </w:rPr>
+              <w:t xml:space="preserve">                          .rx_adv_conf = {</w:t>
+            </w:r>
+          </w:p>
+          <w:p>
+            <w:pPr>
+              <w:widowControl/>
+              <w:shd w:val="clear" w:color="auto" w:fill="FFFFFF"/>
+              <w:suppressAutoHyphens w:val="0"/>
+              <w:rPr>
+                <w:rFonts w:ascii="Times New Roman" w:eastAsia="Times New Roman" w:hAnsi="Times New Roman" w:cs="Times New Roman"/>
+                <w:color w:val="000000"/>
+                <w:sz w:val="28"/>
+                <w:szCs w:val="28"/>
+                <w:lang w:eastAsia="en-US" w:bidi="ar-SA"/>
+              </w:rPr>
+            </w:pPr>
+            <w:r>
+              <w:rPr>
+                <w:rFonts w:ascii="Times New Roman" w:eastAsia="Times New Roman" w:hAnsi="Times New Roman" w:cs="Times New Roman"/>
+                <w:color w:val="000000"/>
+                <w:sz w:val="28"/>
+                <w:szCs w:val="28"/>
+                <w:lang w:eastAsia="en-US" w:bidi="ar-SA"/>
+              </w:rPr>
+              <w:t xml:space="preserve">                                .rss_conf = {</w:t>
+            </w:r>
+          </w:p>
+          <w:p>
+            <w:pPr>
+              <w:widowControl/>
+              <w:shd w:val="clear" w:color="auto" w:fill="FFFFFF"/>
+              <w:suppressAutoHyphens w:val="0"/>
+              <w:rPr>
+                <w:rFonts w:ascii="Times New Roman" w:eastAsia="Times New Roman" w:hAnsi="Times New Roman" w:cs="Times New Roman"/>
+                <w:color w:val="000000"/>
+                <w:sz w:val="28"/>
+                <w:szCs w:val="28"/>
+                <w:lang w:eastAsia="en-US" w:bidi="ar-SA"/>
+              </w:rPr>
+            </w:pPr>
+            <w:r>
+              <w:rPr>
+                <w:rFonts w:ascii="Times New Roman" w:eastAsia="Times New Roman" w:hAnsi="Times New Roman" w:cs="Times New Roman"/>
+                <w:color w:val="000000"/>
+                <w:sz w:val="28"/>
+                <w:szCs w:val="28"/>
+                <w:lang w:eastAsia="en-US" w:bidi="ar-SA"/>
+              </w:rPr>
+              <w:t xml:space="preserve">                                               .rss_key = NULL,</w:t>
+            </w:r>
+          </w:p>
+          <w:p>
+            <w:pPr>
+              <w:widowControl/>
+              <w:shd w:val="clear" w:color="auto" w:fill="FFFFFF"/>
+              <w:suppressAutoHyphens w:val="0"/>
+              <w:rPr>
+                <w:rFonts w:ascii="Times New Roman" w:eastAsia="Times New Roman" w:hAnsi="Times New Roman" w:cs="Times New Roman"/>
+                <w:color w:val="000000"/>
+                <w:sz w:val="28"/>
+                <w:szCs w:val="28"/>
+                <w:lang w:eastAsia="en-US" w:bidi="ar-SA"/>
+              </w:rPr>
+            </w:pPr>
+            <w:r>
+              <w:rPr>
+                <w:rFonts w:ascii="Times New Roman" w:eastAsia="Times New Roman" w:hAnsi="Times New Roman" w:cs="Times New Roman"/>
+                <w:color w:val="000000"/>
+                <w:sz w:val="28"/>
+                <w:szCs w:val="28"/>
+                <w:lang w:eastAsia="en-US" w:bidi="ar-SA"/>
+              </w:rPr>
+              <w:t xml:space="preserve">                                               .rss_key_len = 40,</w:t>
+            </w:r>
+          </w:p>
+          <w:p>
+            <w:pPr>
+              <w:widowControl/>
+              <w:shd w:val="clear" w:color="auto" w:fill="FFFFFF"/>
+              <w:suppressAutoHyphens w:val="0"/>
+              <w:rPr>
+                <w:rFonts w:ascii="Times New Roman" w:eastAsia="Times New Roman" w:hAnsi="Times New Roman" w:cs="Times New Roman"/>
+                <w:color w:val="000000"/>
+                <w:sz w:val="28"/>
+                <w:szCs w:val="28"/>
+                <w:lang w:eastAsia="en-US" w:bidi="ar-SA"/>
+              </w:rPr>
+            </w:pPr>
+            <w:r>
+              <w:rPr>
+                <w:rFonts w:ascii="Times New Roman" w:eastAsia="Times New Roman" w:hAnsi="Times New Roman" w:cs="Times New Roman"/>
+                <w:color w:val="000000"/>
+                <w:sz w:val="28"/>
+                <w:szCs w:val="28"/>
+                <w:lang w:eastAsia="en-US" w:bidi="ar-SA"/>
+              </w:rPr>
+              <w:t xml:space="preserve">                                               .rss_hf = ETH_RSS_IPV4,</w:t>
+            </w:r>
+          </w:p>
+          <w:p>
+            <w:pPr>
+              <w:widowControl/>
+              <w:shd w:val="clear" w:color="auto" w:fill="FFFFFF"/>
+              <w:suppressAutoHyphens w:val="0"/>
+              <w:rPr>
+                <w:rFonts w:ascii="Times New Roman" w:eastAsia="Times New Roman" w:hAnsi="Times New Roman" w:cs="Times New Roman"/>
+                <w:color w:val="000000"/>
+                <w:sz w:val="28"/>
+                <w:szCs w:val="28"/>
+                <w:lang w:eastAsia="en-US" w:bidi="ar-SA"/>
+              </w:rPr>
+            </w:pPr>
+            <w:r>
+              <w:rPr>
+                <w:rFonts w:ascii="Times New Roman" w:eastAsia="Times New Roman" w:hAnsi="Times New Roman" w:cs="Times New Roman"/>
+                <w:color w:val="000000"/>
+                <w:sz w:val="28"/>
+                <w:szCs w:val="28"/>
+                <w:lang w:eastAsia="en-US" w:bidi="ar-SA"/>
+              </w:rPr>
+              <w:t xml:space="preserve">                                            },</w:t>
+            </w:r>
+          </w:p>
+          <w:p>
+            <w:pPr>
+              <w:widowControl/>
+              <w:shd w:val="clear" w:color="auto" w:fill="FFFFFF"/>
+              <w:suppressAutoHyphens w:val="0"/>
+              <w:rPr>
+                <w:rFonts w:ascii="Times New Roman" w:eastAsia="Times New Roman" w:hAnsi="Times New Roman" w:cs="Times New Roman"/>
+                <w:color w:val="000000"/>
+                <w:sz w:val="28"/>
+                <w:szCs w:val="28"/>
+                <w:lang w:eastAsia="en-US" w:bidi="ar-SA"/>
+              </w:rPr>
+            </w:pPr>
+            <w:r>
+              <w:rPr>
+                <w:rFonts w:ascii="Times New Roman" w:eastAsia="Times New Roman" w:hAnsi="Times New Roman" w:cs="Times New Roman"/>
+                <w:color w:val="000000"/>
+                <w:sz w:val="28"/>
+                <w:szCs w:val="28"/>
+                <w:lang w:eastAsia="en-US" w:bidi="ar-SA"/>
+              </w:rPr>
+              <w:t xml:space="preserve">                           },</w:t>
+            </w:r>
+          </w:p>
+          <w:p>
+            <w:pPr>
+              <w:widowControl/>
+              <w:shd w:val="clear" w:color="auto" w:fill="FFFFFF"/>
+              <w:suppressAutoHyphens w:val="0"/>
+              <w:rPr>
+                <w:rFonts w:ascii="Times New Roman" w:eastAsia="Times New Roman" w:hAnsi="Times New Roman" w:cs="Times New Roman"/>
+                <w:color w:val="000000"/>
+                <w:sz w:val="28"/>
+                <w:szCs w:val="28"/>
+                <w:lang w:eastAsia="en-US" w:bidi="ar-SA"/>
+              </w:rPr>
+            </w:pPr>
+            <w:r>
+              <w:rPr>
+                <w:rFonts w:ascii="Times New Roman" w:eastAsia="Times New Roman" w:hAnsi="Times New Roman" w:cs="Times New Roman"/>
+                <w:color w:val="000000"/>
+                <w:sz w:val="28"/>
+                <w:szCs w:val="28"/>
+                <w:lang w:eastAsia="en-US" w:bidi="ar-SA"/>
+              </w:rPr>
+              <w:t xml:space="preserve">            }</w:t>
+            </w:r>
+          </w:p>
+          <w:p>
+            <w:pPr>
+              <w:widowControl/>
+              <w:shd w:val="clear" w:color="auto" w:fill="FFFFFF"/>
+              <w:suppressAutoHyphens w:val="0"/>
+              <w:rPr>
+                <w:rFonts w:ascii="Times New Roman" w:eastAsia="Times New Roman" w:hAnsi="Times New Roman" w:cs="Times New Roman"/>
+                <w:color w:val="000000"/>
+                <w:sz w:val="28"/>
+                <w:szCs w:val="28"/>
+                <w:lang w:eastAsia="en-US" w:bidi="ar-SA"/>
+              </w:rPr>
+            </w:pPr>
+            <w:r>
+              <w:rPr>
+                <w:rFonts w:ascii="Times New Roman" w:eastAsia="Times New Roman" w:hAnsi="Times New Roman" w:cs="Times New Roman"/>
+                <w:color w:val="000000"/>
+                <w:sz w:val="28"/>
+                <w:szCs w:val="28"/>
+                <w:lang w:eastAsia="en-US" w:bidi="ar-SA"/>
+              </w:rPr>
+              <w:t>2. Change the number of RX queues</w:t>
+            </w:r>
+          </w:p>
+          <w:p>
+            <w:pPr>
+              <w:widowControl/>
+              <w:shd w:val="clear" w:color="auto" w:fill="FFFFFF"/>
+              <w:suppressAutoHyphens w:val="0"/>
+              <w:rPr>
+                <w:rFonts w:ascii="Times New Roman" w:eastAsia="Times New Roman" w:hAnsi="Times New Roman" w:cs="Times New Roman"/>
+                <w:color w:val="000000"/>
+                <w:sz w:val="28"/>
+                <w:szCs w:val="28"/>
+                <w:lang w:eastAsia="en-US" w:bidi="ar-SA"/>
+              </w:rPr>
+            </w:pPr>
+            <w:r>
+              <w:rPr>
+                <w:rFonts w:ascii="Times New Roman" w:eastAsia="Times New Roman" w:hAnsi="Times New Roman" w:cs="Times New Roman"/>
+                <w:color w:val="000000"/>
+                <w:sz w:val="28"/>
+                <w:szCs w:val="28"/>
+                <w:lang w:eastAsia="en-US" w:bidi="ar-SA"/>
+              </w:rPr>
+              <w:t>rte_eth_dev_configure(pmd_id, NUM_RX_QUEUES, 1, &amp;conf);</w:t>
+            </w:r>
+          </w:p>
+          <w:p>
+            <w:pPr>
+              <w:widowControl/>
+              <w:shd w:val="clear" w:color="auto" w:fill="FFFFFF"/>
+              <w:suppressAutoHyphens w:val="0"/>
+              <w:rPr>
+                <w:rFonts w:ascii="Times New Roman" w:eastAsia="Times New Roman" w:hAnsi="Times New Roman" w:cs="Times New Roman"/>
+                <w:color w:val="000000"/>
+                <w:sz w:val="28"/>
+                <w:szCs w:val="28"/>
+                <w:lang w:eastAsia="en-US" w:bidi="ar-SA"/>
+              </w:rPr>
+            </w:pPr>
+          </w:p>
+          <w:p>
+            <w:pPr>
+              <w:widowControl/>
+              <w:shd w:val="clear" w:color="auto" w:fill="FFFFFF"/>
+              <w:suppressAutoHyphens w:val="0"/>
+              <w:rPr>
+                <w:rFonts w:ascii="Times New Roman" w:eastAsia="Times New Roman" w:hAnsi="Times New Roman" w:cs="Times New Roman"/>
+                <w:color w:val="000000"/>
+                <w:sz w:val="28"/>
+                <w:szCs w:val="28"/>
+                <w:lang w:eastAsia="en-US" w:bidi="ar-SA"/>
+              </w:rPr>
+            </w:pPr>
+            <w:r>
+              <w:rPr>
+                <w:rFonts w:ascii="Times New Roman" w:eastAsia="Times New Roman" w:hAnsi="Times New Roman" w:cs="Times New Roman"/>
+                <w:color w:val="000000"/>
+                <w:sz w:val="28"/>
+                <w:szCs w:val="28"/>
+                <w:lang w:eastAsia="en-US" w:bidi="ar-SA"/>
+              </w:rPr>
+              <w:t>3. S</w:t>
+            </w:r>
+            <w:r>
+              <w:rPr>
+                <w:rFonts w:ascii="Times New Roman" w:eastAsia="Times New Roman" w:hAnsi="Times New Roman" w:cs="Times New Roman"/>
+                <w:color w:val="000000"/>
+                <w:sz w:val="28"/>
+                <w:szCs w:val="28"/>
+                <w:lang w:eastAsia="en-US" w:bidi="ar-SA"/>
+              </w:rPr>
+              <w:t>etup the mempool for each RX queue and configure the RX queue</w:t>
+            </w:r>
+          </w:p>
+          <w:p>
+            <w:pPr>
+              <w:widowControl/>
+              <w:shd w:val="clear" w:color="auto" w:fill="FFFFFF"/>
+              <w:suppressAutoHyphens w:val="0"/>
+              <w:rPr>
+                <w:rFonts w:ascii="Times New Roman" w:eastAsia="Times New Roman" w:hAnsi="Times New Roman" w:cs="Times New Roman"/>
+                <w:color w:val="000000"/>
+                <w:sz w:val="28"/>
+                <w:szCs w:val="28"/>
+                <w:lang w:eastAsia="en-US" w:bidi="ar-SA"/>
+              </w:rPr>
+            </w:pPr>
+            <w:r>
+              <w:rPr>
+                <w:rFonts w:ascii="Times New Roman" w:eastAsia="Times New Roman" w:hAnsi="Times New Roman" w:cs="Times New Roman"/>
+                <w:color w:val="000000"/>
+                <w:sz w:val="28"/>
+                <w:szCs w:val="28"/>
+                <w:lang w:eastAsia="en-US" w:bidi="ar-SA"/>
+              </w:rPr>
+              <w:t>for_each_RX_queue {</w:t>
+            </w:r>
+          </w:p>
+          <w:p>
+            <w:pPr>
+              <w:widowControl/>
+              <w:shd w:val="clear" w:color="auto" w:fill="FFFFFF"/>
+              <w:suppressAutoHyphens w:val="0"/>
+              <w:rPr>
+                <w:rFonts w:ascii="Times New Roman" w:eastAsia="Times New Roman" w:hAnsi="Times New Roman" w:cs="Times New Roman"/>
+                <w:color w:val="000000"/>
+                <w:sz w:val="28"/>
+                <w:szCs w:val="28"/>
+                <w:lang w:eastAsia="en-US" w:bidi="ar-SA"/>
+              </w:rPr>
+            </w:pPr>
+            <w:r>
+              <w:rPr>
+                <w:rFonts w:ascii="Times New Roman" w:eastAsia="Times New Roman" w:hAnsi="Times New Roman" w:cs="Times New Roman"/>
+                <w:color w:val="000000"/>
+                <w:sz w:val="28"/>
+                <w:szCs w:val="28"/>
                 <w:lang w:eastAsia="en-US" w:bidi="ar-SA"/>
               </w:rPr>
               <w:lastRenderedPageBreak/>
-              <w:t>The final goal of Lab5 is to enable and use multiple RX queues to receive the packets. You need to use "-c" EAL option to enable multiple cores in your program, and then you need to control each lcore to work on its own RX queue.</w:t>
-            </w:r>
-          </w:p>
-          <w:p>
-            <w:pPr>
-              <w:widowControl/>
-              <w:shd w:val="clear" w:color="auto" w:fill="FFFFFF"/>
-              <w:suppressAutoHyphens w:val="0"/>
-              <w:spacing w:after="30"/>
-              <w:rPr>
-                <w:rFonts w:ascii="Helvetica Neue" w:hAnsi="Helvetica Neue" w:cs="Times New Roman"/>
-                <w:color w:val="333333"/>
-                <w:lang w:eastAsia="en-US" w:bidi="ar-SA"/>
-              </w:rPr>
-            </w:pPr>
-            <w:r>
-              <w:rPr>
-                <w:rFonts w:ascii="Helvetica Neue" w:hAnsi="Helvetica Neue" w:cs="Times New Roman"/>
-                <w:color w:val="333333"/>
-                <w:lang w:eastAsia="en-US" w:bidi="ar-SA"/>
-              </w:rPr>
-              <w:t> </w:t>
-            </w:r>
-          </w:p>
-          <w:p>
-            <w:pPr>
-              <w:widowControl/>
-              <w:shd w:val="clear" w:color="auto" w:fill="FFFFFF"/>
-              <w:suppressAutoHyphens w:val="0"/>
-              <w:spacing w:after="30"/>
-              <w:rPr>
-                <w:rFonts w:ascii="Helvetica Neue" w:hAnsi="Helvetica Neue" w:cs="Times New Roman"/>
-                <w:color w:val="333333"/>
-                <w:lang w:eastAsia="en-US" w:bidi="ar-SA"/>
-              </w:rPr>
-            </w:pPr>
-            <w:r>
-              <w:rPr>
-                <w:rFonts w:ascii="Helvetica Neue" w:hAnsi="Helvetica Neue" w:cs="Times New Roman"/>
-                <w:color w:val="333333"/>
-                <w:lang w:eastAsia="en-US" w:bidi="ar-SA"/>
-              </w:rPr>
-              <w:t>First, you need to read the l3fwd example source code and try to answer the above questions again, so in this way, you can easily find out the Big-Picture of the l3fwd example. Once you figure out the Big-Picture, please then focus on the codes used to setup of the RX queues, since this is the main task in lab5. Please find out the differences on how to setup the RX queues between the RX code(Lab2) and l3fwd example, and apply the changes accordingly to the RX code (Lab2), so in this way your modified code can support multiple RX queues.  </w:t>
-            </w:r>
-          </w:p>
-          <w:p>
-            <w:pPr>
-              <w:widowControl/>
-              <w:shd w:val="clear" w:color="auto" w:fill="FFFFFF"/>
-              <w:suppressAutoHyphens w:val="0"/>
-              <w:spacing w:after="30"/>
-              <w:rPr>
-                <w:rFonts w:ascii="Helvetica Neue" w:hAnsi="Helvetica Neue" w:cs="Times New Roman"/>
-                <w:color w:val="333333"/>
-                <w:lang w:eastAsia="en-US" w:bidi="ar-SA"/>
-              </w:rPr>
-            </w:pPr>
-            <w:r>
-              <w:rPr>
-                <w:rFonts w:ascii="Helvetica Neue" w:hAnsi="Helvetica Neue" w:cs="Times New Roman"/>
-                <w:color w:val="333333"/>
-                <w:lang w:eastAsia="en-US" w:bidi="ar-SA"/>
-              </w:rPr>
-              <w:t> </w:t>
-            </w:r>
-          </w:p>
-          <w:p>
-            <w:pPr>
-              <w:widowControl/>
-              <w:shd w:val="clear" w:color="auto" w:fill="FFFFFF"/>
-              <w:suppressAutoHyphens w:val="0"/>
-              <w:spacing w:after="30"/>
-              <w:rPr>
-                <w:rFonts w:ascii="Helvetica Neue" w:hAnsi="Helvetica Neue" w:cs="Times New Roman"/>
-                <w:color w:val="333333"/>
+              <w:t xml:space="preserve">    </w:t>
+            </w:r>
+            <w:r>
+              <w:rPr>
+                <w:rFonts w:ascii="Times New Roman" w:eastAsia="Times New Roman" w:hAnsi="Times New Roman" w:cs="Times New Roman"/>
+                <w:color w:val="000000"/>
+                <w:sz w:val="28"/>
+                <w:szCs w:val="28"/>
+                <w:lang w:eastAsia="en-US" w:bidi="ar-SA"/>
+              </w:rPr>
+              <w:t>struct rte_mempool * mp;</w:t>
+            </w:r>
+          </w:p>
+          <w:p>
+            <w:pPr>
+              <w:widowControl/>
+              <w:shd w:val="clear" w:color="auto" w:fill="FFFFFF"/>
+              <w:suppressAutoHyphens w:val="0"/>
+              <w:rPr>
+                <w:rFonts w:ascii="Times New Roman" w:eastAsia="Times New Roman" w:hAnsi="Times New Roman" w:cs="Times New Roman"/>
+                <w:color w:val="000000"/>
+                <w:sz w:val="28"/>
+                <w:szCs w:val="28"/>
+                <w:lang w:eastAsia="en-US" w:bidi="ar-SA"/>
+              </w:rPr>
+            </w:pPr>
+            <w:r>
+              <w:rPr>
+                <w:rFonts w:ascii="Times New Roman" w:eastAsia="Times New Roman" w:hAnsi="Times New Roman" w:cs="Times New Roman"/>
+                <w:color w:val="000000"/>
+                <w:sz w:val="28"/>
+                <w:szCs w:val="28"/>
+                <w:lang w:eastAsia="en-US" w:bidi="ar-SA"/>
+              </w:rPr>
+              <w:t>    mp = rte_pktmbuf_pool_create( name, pool_size, cache_size, priv_size, data_size, socket_id); //name for each pool should be distinct</w:t>
+            </w:r>
+          </w:p>
+          <w:p>
+            <w:pPr>
+              <w:widowControl/>
+              <w:shd w:val="clear" w:color="auto" w:fill="FFFFFF"/>
+              <w:suppressAutoHyphens w:val="0"/>
+              <w:rPr>
+                <w:rFonts w:ascii="Times New Roman" w:eastAsia="Times New Roman" w:hAnsi="Times New Roman" w:cs="Times New Roman"/>
+                <w:color w:val="000000"/>
+                <w:sz w:val="28"/>
+                <w:szCs w:val="28"/>
+                <w:lang w:eastAsia="en-US" w:bidi="ar-SA"/>
+              </w:rPr>
+            </w:pPr>
+            <w:r>
+              <w:rPr>
+                <w:rFonts w:ascii="Times New Roman" w:eastAsia="Times New Roman" w:hAnsi="Times New Roman" w:cs="Times New Roman"/>
+                <w:color w:val="000000"/>
+                <w:sz w:val="28"/>
+                <w:szCs w:val="28"/>
+                <w:lang w:eastAsia="en-US" w:bidi="ar-SA"/>
+              </w:rPr>
+              <w:t xml:space="preserve">    </w:t>
+            </w:r>
+            <w:r>
+              <w:rPr>
+                <w:rFonts w:ascii="Times New Roman" w:eastAsia="Times New Roman" w:hAnsi="Times New Roman" w:cs="Times New Roman"/>
+                <w:color w:val="000000"/>
+                <w:sz w:val="28"/>
+                <w:szCs w:val="28"/>
+                <w:lang w:eastAsia="en-US" w:bidi="ar-SA"/>
+              </w:rPr>
+              <w:t>rte_eth_rx_queue_setup(pmd_id, queue_id</w:t>
+            </w:r>
+            <w:r>
+              <w:rPr>
+                <w:rFonts w:ascii="Times New Roman" w:eastAsia="Times New Roman" w:hAnsi="Times New Roman" w:cs="Times New Roman"/>
+                <w:color w:val="000000"/>
+                <w:sz w:val="28"/>
+                <w:szCs w:val="28"/>
+                <w:lang w:eastAsia="en-US" w:bidi="ar-SA"/>
+              </w:rPr>
+              <w:t>, rx_desc_size, socket_id, &amp;rx_queue_conf, mp);</w:t>
+            </w:r>
+          </w:p>
+          <w:p>
+            <w:pPr>
+              <w:widowControl/>
+              <w:shd w:val="clear" w:color="auto" w:fill="FFFFFF"/>
+              <w:suppressAutoHyphens w:val="0"/>
+              <w:rPr>
+                <w:rFonts w:ascii="Times New Roman" w:eastAsia="Times New Roman" w:hAnsi="Times New Roman" w:cs="Times New Roman"/>
+                <w:color w:val="000000"/>
+                <w:sz w:val="28"/>
+                <w:szCs w:val="28"/>
+                <w:lang w:eastAsia="en-US" w:bidi="ar-SA"/>
+              </w:rPr>
+            </w:pPr>
+            <w:r>
+              <w:rPr>
+                <w:rFonts w:ascii="Times New Roman" w:eastAsia="Times New Roman" w:hAnsi="Times New Roman" w:cs="Times New Roman"/>
+                <w:color w:val="000000"/>
+                <w:sz w:val="28"/>
+                <w:szCs w:val="28"/>
+                <w:lang w:eastAsia="en-US" w:bidi="ar-SA"/>
+              </w:rPr>
+              <w:t>}</w:t>
+            </w:r>
+          </w:p>
+          <w:p>
+            <w:pPr>
+              <w:widowControl/>
+              <w:shd w:val="clear" w:color="auto" w:fill="FFFFFF"/>
+              <w:suppressAutoHyphens w:val="0"/>
+              <w:rPr>
+                <w:rFonts w:ascii="Times New Roman" w:eastAsia="Times New Roman" w:hAnsi="Times New Roman" w:cs="Times New Roman"/>
+                <w:color w:val="000000"/>
+                <w:sz w:val="28"/>
+                <w:szCs w:val="28"/>
+                <w:lang w:eastAsia="en-US" w:bidi="ar-SA"/>
+              </w:rPr>
+            </w:pPr>
+          </w:p>
+          <w:p>
+            <w:pPr>
+              <w:widowControl/>
+              <w:suppressAutoHyphens w:val="0"/>
+              <w:rPr>
+                <w:rFonts w:ascii="Times New Roman" w:hAnsi="Times New Roman" w:cs="Times New Roman"/>
+                <w:color w:val="333333"/>
+                <w:sz w:val="28"/>
+                <w:szCs w:val="28"/>
+                <w:lang w:eastAsia="en-US" w:bidi="ar-SA"/>
+              </w:rPr>
+            </w:pPr>
+            <w:r>
+              <w:rPr>
+                <w:rFonts w:ascii="Times New Roman" w:eastAsia="Times New Roman" w:hAnsi="Times New Roman" w:cs="Times New Roman"/>
+                <w:color w:val="000000"/>
+                <w:sz w:val="28"/>
+                <w:szCs w:val="28"/>
+                <w:lang w:eastAsia="en-US" w:bidi="ar-SA"/>
+              </w:rPr>
+              <w:t xml:space="preserve">4. Change the redirection table by the API: </w:t>
+            </w:r>
+            <w:r>
+              <w:rPr>
+                <w:rFonts w:ascii="Times New Roman" w:hAnsi="Times New Roman" w:cs="Times New Roman"/>
+                <w:color w:val="333333"/>
+                <w:sz w:val="28"/>
+                <w:szCs w:val="28"/>
+                <w:lang w:eastAsia="en-US" w:bidi="ar-SA"/>
+              </w:rPr>
+              <w:t>rte_eth_dev_rss_reta_update()</w:t>
+            </w:r>
+          </w:p>
+          <w:p>
+            <w:pPr>
+              <w:widowControl/>
+              <w:suppressAutoHyphens w:val="0"/>
+              <w:rPr>
+                <w:rFonts w:ascii="Times New Roman" w:hAnsi="Times New Roman" w:cs="Times New Roman"/>
+                <w:color w:val="333333"/>
+                <w:sz w:val="28"/>
+                <w:szCs w:val="28"/>
+                <w:lang w:eastAsia="en-US" w:bidi="ar-SA"/>
+              </w:rPr>
+            </w:pPr>
+          </w:p>
+          <w:p>
+            <w:pPr>
+              <w:widowControl/>
+              <w:suppressAutoHyphens w:val="0"/>
+              <w:rPr>
+                <w:rFonts w:ascii="Times New Roman" w:hAnsi="Times New Roman" w:cs="Times New Roman"/>
+                <w:color w:val="333333"/>
+                <w:sz w:val="28"/>
+                <w:szCs w:val="28"/>
+                <w:lang w:eastAsia="en-US" w:bidi="ar-SA"/>
+              </w:rPr>
+            </w:pPr>
+            <w:r>
+              <w:rPr>
+                <w:rFonts w:ascii="Times New Roman" w:hAnsi="Times New Roman" w:cs="Times New Roman"/>
+                <w:color w:val="333333"/>
+                <w:sz w:val="28"/>
+                <w:szCs w:val="28"/>
+                <w:lang w:eastAsia="en-US" w:bidi="ar-SA"/>
+              </w:rPr>
+              <w:t>5.</w:t>
+            </w:r>
+            <w:r>
+              <w:rPr>
+                <w:rFonts w:ascii="Times New Roman" w:hAnsi="Times New Roman" w:cs="Times New Roman"/>
+                <w:color w:val="333333"/>
+                <w:sz w:val="28"/>
+                <w:szCs w:val="28"/>
+                <w:lang w:eastAsia="en-US" w:bidi="ar-SA"/>
+              </w:rPr>
+              <w:t xml:space="preserve"> In the subroutine for each core, rte_eth_rx_burst() needs to use different queue_id</w:t>
+            </w:r>
+            <w:r>
+              <w:rPr>
+                <w:rFonts w:ascii="Times New Roman" w:hAnsi="Times New Roman" w:cs="Times New Roman"/>
+                <w:color w:val="333333"/>
+                <w:sz w:val="28"/>
+                <w:szCs w:val="28"/>
+                <w:lang w:eastAsia="en-US" w:bidi="ar-SA"/>
+              </w:rPr>
+              <w:t>, since we want each core to work on a different RX queue.</w:t>
+            </w:r>
+          </w:p>
+          <w:p>
+            <w:pPr>
+              <w:widowControl/>
+              <w:suppressAutoHyphens w:val="0"/>
+              <w:rPr>
+                <w:rFonts w:ascii="Times" w:eastAsia="Times New Roman" w:hAnsi="Times" w:cs="Times New Roman"/>
+                <w:color w:val="auto"/>
                 <w:sz w:val="20"/>
                 <w:szCs w:val="20"/>
                 <w:lang w:eastAsia="en-US" w:bidi="ar-SA"/>
               </w:rPr>
             </w:pPr>
-            <w:r>
-              <w:rPr>
-                <w:rFonts w:ascii="Helvetica Neue" w:hAnsi="Helvetica Neue" w:cs="Times New Roman"/>
-                <w:color w:val="333333"/>
-                <w:lang w:eastAsia="en-US" w:bidi="ar-SA"/>
-              </w:rPr>
-              <w:t>Second, the developer of the l3fwd example has not yet fully finished the RSS part, so you probably can only see the received packets in only one lcore. Then your next task is going to read and learn the init.c of the example ip-pipeline. You are going to mainly learn how to correctly use "rte_eth_dev_rss_reta_update()" to modify the redirection table.</w:t>
-            </w:r>
           </w:p>
         </w:tc>
       </w:tr>
@@ -893,8 +1709,6 @@
         </w:rPr>
         <w:t xml:space="preserve">multiple RX queues with </w:t>
       </w:r>
-      <w:bookmarkStart w:id="0" w:name="_GoBack"/>
-      <w:bookmarkEnd w:id="0"/>
       <w:r>
         <w:rPr>
           <w:rFonts w:ascii="Times New Roman" w:hAnsi="Times New Roman"/>

</xml_diff>